<commit_message>
Added mongo pic in  OAth_Document.docx
</commit_message>
<xml_diff>
--- a/OAth_Document.docx
+++ b/OAth_Document.docx
@@ -660,11 +660,6 @@
       <w:r>
         <w:t>Database</w:t>
       </w:r>
-    </w:p>
-    <w:p>
-      <w:pPr>
-        <w:ind w:left="720"/>
-      </w:pPr>
       <w:r>
         <w:br/>
         <w:t xml:space="preserve">Download and </w:t>
@@ -718,8 +713,53 @@
       <w:r>
         <w:br/>
       </w:r>
-      <w:r>
-        <w:t>https://www.mongodb.com/products/platform/atlas-database</w:t>
+      <w:hyperlink r:id="rId15" w:history="1">
+        <w:r>
+          <w:rPr>
+            <w:rStyle w:val="Hyperlink"/>
+          </w:rPr>
+          <w:t>https://www.mongodb.com/products/platform/atlas-database</w:t>
+        </w:r>
+      </w:hyperlink>
+      <w:r>
+        <w:br/>
+      </w:r>
+      <w:r>
+        <w:drawing>
+          <wp:inline distT="0" distB="0" distL="0" distR="0" wp14:anchorId="27FA6E4D" wp14:editId="081794B1">
+            <wp:extent cx="5943600" cy="2766060"/>
+            <wp:effectExtent l="0" t="0" r="0" b="0"/>
+            <wp:docPr id="2047859060" name="Picture 1" descr="A screenshot of a computer&#10;&#10;AI-generated content may be incorrect."/>
+            <wp:cNvGraphicFramePr>
+              <a:graphicFrameLocks xmlns:a="http://schemas.openxmlformats.org/drawingml/2006/main" noChangeAspect="1"/>
+            </wp:cNvGraphicFramePr>
+            <a:graphic xmlns:a="http://schemas.openxmlformats.org/drawingml/2006/main">
+              <a:graphicData uri="http://schemas.openxmlformats.org/drawingml/2006/picture">
+                <pic:pic xmlns:pic="http://schemas.openxmlformats.org/drawingml/2006/picture">
+                  <pic:nvPicPr>
+                    <pic:cNvPr id="2047859060" name="Picture 1" descr="A screenshot of a computer&#10;&#10;AI-generated content may be incorrect."/>
+                    <pic:cNvPicPr/>
+                  </pic:nvPicPr>
+                  <pic:blipFill>
+                    <a:blip r:embed="rId16"/>
+                    <a:stretch>
+                      <a:fillRect/>
+                    </a:stretch>
+                  </pic:blipFill>
+                  <pic:spPr>
+                    <a:xfrm>
+                      <a:off x="0" y="0"/>
+                      <a:ext cx="5943600" cy="2766060"/>
+                    </a:xfrm>
+                    <a:prstGeom prst="rect">
+                      <a:avLst/>
+                    </a:prstGeom>
+                  </pic:spPr>
+                </pic:pic>
+              </a:graphicData>
+            </a:graphic>
+          </wp:inline>
+        </w:drawing>
       </w:r>
     </w:p>
     <w:p>
@@ -802,6 +842,7 @@
         <w:ind w:left="720"/>
       </w:pPr>
       <w:r>
+        <w:lastRenderedPageBreak/>
         <w:t>Google and Facebook login and callback.</w:t>
       </w:r>
     </w:p>
@@ -888,7 +929,6 @@
         <w:ind w:left="720"/>
       </w:pPr>
       <w:r>
-        <w:lastRenderedPageBreak/>
         <w:t>connect-mongo to store sessions in MongoDB.</w:t>
       </w:r>
     </w:p>
@@ -1052,6 +1092,7 @@
         </w:numPr>
       </w:pPr>
       <w:r>
+        <w:lastRenderedPageBreak/>
         <w:t>Routes</w:t>
       </w:r>
     </w:p>
@@ -1149,7 +1190,6 @@
         </w:numPr>
       </w:pPr>
       <w:r>
-        <w:lastRenderedPageBreak/>
         <w:t>Social Media Authentication Flow Diagrams</w:t>
       </w:r>
     </w:p>
@@ -1174,7 +1214,7 @@
                     <pic:cNvPicPr/>
                   </pic:nvPicPr>
                   <pic:blipFill>
-                    <a:blip r:embed="rId15"/>
+                    <a:blip r:embed="rId17"/>
                     <a:stretch>
                       <a:fillRect/>
                     </a:stretch>
@@ -1200,6 +1240,7 @@
         <w:rPr>
           <w:noProof/>
         </w:rPr>
+        <w:lastRenderedPageBreak/>
         <w:drawing>
           <wp:inline distT="0" distB="0" distL="0" distR="0" wp14:anchorId="29D98387" wp14:editId="7360C923">
             <wp:extent cx="5421472" cy="3967480"/>
@@ -1216,7 +1257,7 @@
                     <pic:cNvPicPr/>
                   </pic:nvPicPr>
                   <pic:blipFill>
-                    <a:blip r:embed="rId16"/>
+                    <a:blip r:embed="rId18"/>
                     <a:stretch>
                       <a:fillRect/>
                     </a:stretch>
@@ -1239,7 +1280,6 @@
     </w:p>
     <w:p>
       <w:r>
-        <w:lastRenderedPageBreak/>
         <w:t>Express App OAuth Strategy Flow (Google/Facebook)</w:t>
       </w:r>
       <w:r>
@@ -1254,6 +1294,7 @@
         <w:rPr>
           <w:noProof/>
         </w:rPr>
+        <w:lastRenderedPageBreak/>
         <w:drawing>
           <wp:inline distT="0" distB="0" distL="0" distR="0" wp14:anchorId="23311122" wp14:editId="4E95C042">
             <wp:extent cx="3599970" cy="5424327"/>
@@ -1270,7 +1311,7 @@
                     <pic:cNvPicPr/>
                   </pic:nvPicPr>
                   <pic:blipFill>
-                    <a:blip r:embed="rId17"/>
+                    <a:blip r:embed="rId19"/>
                     <a:stretch>
                       <a:fillRect/>
                     </a:stretch>
@@ -1399,7 +1440,7 @@
                     <pic:cNvPicPr/>
                   </pic:nvPicPr>
                   <pic:blipFill>
-                    <a:blip r:embed="rId18"/>
+                    <a:blip r:embed="rId20"/>
                     <a:stretch>
                       <a:fillRect/>
                     </a:stretch>
@@ -1477,7 +1518,7 @@
                     <pic:cNvPicPr/>
                   </pic:nvPicPr>
                   <pic:blipFill>
-                    <a:blip r:embed="rId19"/>
+                    <a:blip r:embed="rId21"/>
                     <a:stretch>
                       <a:fillRect/>
                     </a:stretch>
@@ -1701,7 +1742,7 @@
                     <pic:cNvPicPr/>
                   </pic:nvPicPr>
                   <pic:blipFill>
-                    <a:blip r:embed="rId20">
+                    <a:blip r:embed="rId22">
                       <a:extLst>
                         <a:ext uri="{28A0092B-C50C-407E-A947-70E740481C1C}">
                           <a14:useLocalDpi xmlns:a14="http://schemas.microsoft.com/office/drawing/2010/main" val="0"/>
@@ -1769,7 +1810,7 @@
                     <pic:cNvPicPr/>
                   </pic:nvPicPr>
                   <pic:blipFill>
-                    <a:blip r:embed="rId21"/>
+                    <a:blip r:embed="rId23"/>
                     <a:stretch>
                       <a:fillRect/>
                     </a:stretch>
@@ -1814,7 +1855,7 @@
                     <pic:cNvPicPr/>
                   </pic:nvPicPr>
                   <pic:blipFill>
-                    <a:blip r:embed="rId22"/>
+                    <a:blip r:embed="rId24"/>
                     <a:stretch>
                       <a:fillRect/>
                     </a:stretch>
@@ -1865,7 +1906,7 @@
                     <pic:cNvPicPr/>
                   </pic:nvPicPr>
                   <pic:blipFill>
-                    <a:blip r:embed="rId23"/>
+                    <a:blip r:embed="rId25"/>
                     <a:stretch>
                       <a:fillRect/>
                     </a:stretch>
@@ -1913,7 +1954,7 @@
                     <pic:cNvPicPr/>
                   </pic:nvPicPr>
                   <pic:blipFill>
-                    <a:blip r:embed="rId24"/>
+                    <a:blip r:embed="rId26"/>
                     <a:stretch>
                       <a:fillRect/>
                     </a:stretch>
@@ -1969,7 +2010,7 @@
                     <pic:cNvPicPr/>
                   </pic:nvPicPr>
                   <pic:blipFill>
-                    <a:blip r:embed="rId25"/>
+                    <a:blip r:embed="rId27"/>
                     <a:stretch>
                       <a:fillRect/>
                     </a:stretch>
@@ -2026,7 +2067,7 @@
                     <pic:cNvPicPr/>
                   </pic:nvPicPr>
                   <pic:blipFill>
-                    <a:blip r:embed="rId26"/>
+                    <a:blip r:embed="rId28"/>
                     <a:stretch>
                       <a:fillRect/>
                     </a:stretch>
@@ -2071,7 +2112,7 @@
                     <pic:cNvPicPr/>
                   </pic:nvPicPr>
                   <pic:blipFill>
-                    <a:blip r:embed="rId27"/>
+                    <a:blip r:embed="rId29"/>
                     <a:stretch>
                       <a:fillRect/>
                     </a:stretch>
@@ -6138,6 +6179,7 @@
   <w:style w:type="character" w:default="1" w:styleId="DefaultParagraphFont">
     <w:name w:val="Default Paragraph Font"/>
     <w:uiPriority w:val="1"/>
+    <w:semiHidden/>
     <w:unhideWhenUsed/>
   </w:style>
   <w:style w:type="table" w:default="1" w:styleId="TableNormal">

</xml_diff>